<commit_message>
login controller added, login page set, minor change in docs
</commit_message>
<xml_diff>
--- a/documentation/ROLES AND CAPABILITIES.docx
+++ b/documentation/ROLES AND CAPABILITIES.docx
@@ -927,7 +927,19 @@
         <w:rPr>
           <w:rFonts w:cstheme="minorHAnsi"/>
         </w:rPr>
-        <w:t xml:space="preserve"> protected and can't be delated. </w:t>
+        <w:t xml:space="preserve"> protected and can't be delated</w:t>
+      </w:r>
+      <w:r>
+        <w:rPr>
+          <w:rFonts w:cstheme="minorHAnsi"/>
+        </w:rPr>
+        <w:t xml:space="preserve"> (It is hardcoded to database and there is no setter metod for this property)</w:t>
+      </w:r>
+      <w:r>
+        <w:rPr>
+          <w:rFonts w:cstheme="minorHAnsi"/>
+        </w:rPr>
+        <w:t xml:space="preserve">. </w:t>
       </w:r>
       <w:r>
         <w:rPr>

</xml_diff>